<commit_message>
fixed documentation FOR MICHAELA @ 1:30am
</commit_message>
<xml_diff>
--- a/Website_Design/static/Documentation.docx
+++ b/Website_Design/static/Documentation.docx
@@ -10,6 +10,7 @@
           <w:docPartUnique/>
         </w:docPartObj>
       </w:sdtPr>
+      <w:sdtEndPr/>
       <w:sdtContent>
         <w:p>
           <w:r>
@@ -184,6 +185,7 @@
                                       <w:dataBinding w:prefixMappings="xmlns:ns0='http://purl.org/dc/elements/1.1/' xmlns:ns1='http://schemas.openxmlformats.org/package/2006/metadata/core-properties' " w:xpath="/ns1:coreProperties[1]/ns0:title[1]" w:storeItemID="{6C3C8BC8-F283-45AE-878A-BAB7291924A1}"/>
                                       <w:text/>
                                     </w:sdtPr>
+                                    <w:sdtEndPr/>
                                     <w:sdtContent>
                                       <w:r>
                                         <w:rPr>
@@ -351,6 +353,7 @@
                                 <w:dataBinding w:prefixMappings="xmlns:ns0='http://purl.org/dc/elements/1.1/' xmlns:ns1='http://schemas.openxmlformats.org/package/2006/metadata/core-properties' " w:xpath="/ns1:coreProperties[1]/ns0:title[1]" w:storeItemID="{6C3C8BC8-F283-45AE-878A-BAB7291924A1}"/>
                                 <w:text/>
                               </w:sdtPr>
+                              <w:sdtEndPr/>
                               <w:sdtContent>
                                 <w:r>
                                   <w:rPr>
@@ -377,6 +380,10 @@
             </mc:AlternateContent>
           </w:r>
           <w:r>
+            <w:rPr>
+              <w:noProof/>
+              <w:lang w:eastAsia="en-GB"/>
+            </w:rPr>
             <w:drawing>
               <wp:anchor distT="0" distB="0" distL="114300" distR="114300" simplePos="0" relativeHeight="251664384" behindDoc="0" locked="0" layoutInCell="1" allowOverlap="1">
                 <wp:simplePos x="0" y="0"/>
@@ -510,9 +517,11 @@
                                   <w:alias w:val="Subtitle"/>
                                   <w:tag w:val=""/>
                                   <w:id w:val="-1401899641"/>
+                                  <w:showingPlcHdr/>
                                   <w:dataBinding w:prefixMappings="xmlns:ns0='http://purl.org/dc/elements/1.1/' xmlns:ns1='http://schemas.openxmlformats.org/package/2006/metadata/core-properties' " w:xpath="/ns1:coreProperties[1]/ns0:subject[1]" w:storeItemID="{6C3C8BC8-F283-45AE-878A-BAB7291924A1}"/>
                                   <w:text/>
                                 </w:sdtPr>
+                                <w:sdtEndPr/>
                                 <w:sdtContent>
                                   <w:p>
                                     <w:pPr>
@@ -532,7 +541,7 @@
                                         <w:sz w:val="28"/>
                                         <w:szCs w:val="28"/>
                                       </w:rPr>
-                                      <w:t>Created by</w:t>
+                                      <w:t xml:space="preserve">     </w:t>
                                     </w:r>
                                   </w:p>
                                 </w:sdtContent>
@@ -551,6 +560,7 @@
                                   <w:dataBinding w:prefixMappings="xmlns:ns0='http://purl.org/dc/elements/1.1/' xmlns:ns1='http://schemas.openxmlformats.org/package/2006/metadata/core-properties' " w:xpath="/ns1:coreProperties[1]/ns0:creator[1]" w:storeItemID="{6C3C8BC8-F283-45AE-878A-BAB7291924A1}"/>
                                   <w:text/>
                                 </w:sdtPr>
+                                <w:sdtEndPr/>
                                 <w:sdtContent>
                                   <w:p>
                                     <w:pPr>
@@ -570,7 +580,16 @@
                                         <w:sz w:val="24"/>
                                         <w:szCs w:val="24"/>
                                       </w:rPr>
-                                      <w:t xml:space="preserve">Nayam Chowdhury, DIOnysios Grigoriadis, Michael matthews, DAN </w:t>
+                                      <w:t xml:space="preserve">Nayam Chowdhury, DIOnysios Grigoriadis, MichaelA matthews, DANIEL </w:t>
+                                    </w:r>
+                                    <w:r>
+                                      <w:rPr>
+                                        <w:caps/>
+                                        <w:color w:val="0D0D0D" w:themeColor="text1" w:themeTint="F2"/>
+                                        <w:sz w:val="24"/>
+                                        <w:szCs w:val="24"/>
+                                      </w:rPr>
+                                      <w:t>GRANT</w:t>
                                     </w:r>
                                   </w:p>
                                 </w:sdtContent>
@@ -615,9 +634,11 @@
                             <w:alias w:val="Subtitle"/>
                             <w:tag w:val=""/>
                             <w:id w:val="-1401899641"/>
+                            <w:showingPlcHdr/>
                             <w:dataBinding w:prefixMappings="xmlns:ns0='http://purl.org/dc/elements/1.1/' xmlns:ns1='http://schemas.openxmlformats.org/package/2006/metadata/core-properties' " w:xpath="/ns1:coreProperties[1]/ns0:subject[1]" w:storeItemID="{6C3C8BC8-F283-45AE-878A-BAB7291924A1}"/>
                             <w:text/>
                           </w:sdtPr>
+                          <w:sdtEndPr/>
                           <w:sdtContent>
                             <w:p>
                               <w:pPr>
@@ -637,7 +658,7 @@
                                   <w:sz w:val="28"/>
                                   <w:szCs w:val="28"/>
                                 </w:rPr>
-                                <w:t>Created by</w:t>
+                                <w:t xml:space="preserve">     </w:t>
                               </w:r>
                             </w:p>
                           </w:sdtContent>
@@ -656,6 +677,7 @@
                             <w:dataBinding w:prefixMappings="xmlns:ns0='http://purl.org/dc/elements/1.1/' xmlns:ns1='http://schemas.openxmlformats.org/package/2006/metadata/core-properties' " w:xpath="/ns1:coreProperties[1]/ns0:creator[1]" w:storeItemID="{6C3C8BC8-F283-45AE-878A-BAB7291924A1}"/>
                             <w:text/>
                           </w:sdtPr>
+                          <w:sdtEndPr/>
                           <w:sdtContent>
                             <w:p>
                               <w:pPr>
@@ -675,7 +697,16 @@
                                   <w:sz w:val="24"/>
                                   <w:szCs w:val="24"/>
                                 </w:rPr>
-                                <w:t xml:space="preserve">Nayam Chowdhury, DIOnysios Grigoriadis, Michael matthews, DAN </w:t>
+                                <w:t xml:space="preserve">Nayam Chowdhury, DIOnysios Grigoriadis, MichaelA matthews, DANIEL </w:t>
+                              </w:r>
+                              <w:r>
+                                <w:rPr>
+                                  <w:caps/>
+                                  <w:color w:val="0D0D0D" w:themeColor="text1" w:themeTint="F2"/>
+                                  <w:sz w:val="24"/>
+                                  <w:szCs w:val="24"/>
+                                </w:rPr>
+                                <w:t>GRANT</w:t>
                               </w:r>
                             </w:p>
                           </w:sdtContent>
@@ -779,6 +810,7 @@
                                     <w:calendar w:val="gregorian"/>
                                   </w:date>
                                 </w:sdtPr>
+                                <w:sdtEndPr/>
                                 <w:sdtContent>
                                   <w:p>
                                     <w:pPr>
@@ -846,6 +878,7 @@
                               <w:calendar w:val="gregorian"/>
                             </w:date>
                           </w:sdtPr>
+                          <w:sdtEndPr/>
                           <w:sdtContent>
                             <w:p>
                               <w:pPr>
@@ -1042,8 +1075,21 @@
           <w:numId w:val="1"/>
         </w:numPr>
       </w:pPr>
-      <w:r>
-        <w:t>Mzid/mzTab peptide analyser</w:t>
+      <w:proofErr w:type="spellStart"/>
+      <w:r>
+        <w:t>Mzid</w:t>
+      </w:r>
+      <w:proofErr w:type="spellEnd"/>
+      <w:r>
+        <w:t>/</w:t>
+      </w:r>
+      <w:proofErr w:type="spellStart"/>
+      <w:r>
+        <w:t>mzTab</w:t>
+      </w:r>
+      <w:proofErr w:type="spellEnd"/>
+      <w:r>
+        <w:t xml:space="preserve"> peptide analyser</w:t>
       </w:r>
     </w:p>
     <w:p>
@@ -1107,8 +1153,21 @@
           <w:numId w:val="2"/>
         </w:numPr>
       </w:pPr>
-      <w:r>
-        <w:t xml:space="preserve">JQuery / Javascript </w:t>
+      <w:proofErr w:type="spellStart"/>
+      <w:r>
+        <w:t>JQuery</w:t>
+      </w:r>
+      <w:proofErr w:type="spellEnd"/>
+      <w:r>
+        <w:t xml:space="preserve"> / </w:t>
+      </w:r>
+      <w:proofErr w:type="spellStart"/>
+      <w:r>
+        <w:t>Javascript</w:t>
+      </w:r>
+      <w:proofErr w:type="spellEnd"/>
+      <w:r>
+        <w:t xml:space="preserve"> </w:t>
       </w:r>
     </w:p>
     <w:p>
@@ -1133,7 +1192,15 @@
         <w:t>Flask is a micro web framework written in python</w:t>
       </w:r>
       <w:r>
-        <w:t xml:space="preserve"> which is also based on the Werkzeug toolkit and uses the Jinja2 template engine which allows for the use of python-like expressions in HTML document.</w:t>
+        <w:t xml:space="preserve"> which is also based on the </w:t>
+      </w:r>
+      <w:proofErr w:type="spellStart"/>
+      <w:r>
+        <w:t>Werkzeug</w:t>
+      </w:r>
+      <w:proofErr w:type="spellEnd"/>
+      <w:r>
+        <w:t xml:space="preserve"> toolkit and uses the Jinja2 template engine which allows for the use of python-like expressions in HTML document.</w:t>
       </w:r>
     </w:p>
     <w:p>
@@ -1200,6 +1267,7 @@
           <w:u w:val="single"/>
         </w:rPr>
       </w:pPr>
+      <w:proofErr w:type="spellStart"/>
       <w:r>
         <w:rPr>
           <w:b/>
@@ -1208,11 +1276,14 @@
         </w:rPr>
         <w:t>JQuery</w:t>
       </w:r>
-    </w:p>
-    <w:p>
+      <w:proofErr w:type="spellEnd"/>
+    </w:p>
+    <w:p>
+      <w:proofErr w:type="spellStart"/>
       <w:r>
         <w:t>JQuery</w:t>
       </w:r>
+      <w:proofErr w:type="spellEnd"/>
       <w:r>
         <w:t xml:space="preserve"> is a JavaScript library designed to simplify the client-side scripting of HTML</w:t>
       </w:r>
@@ -1222,12 +1293,17 @@
       <w:r>
         <w:t xml:space="preserve">It was used to be able to add JavaScript functionality into the browser. The features that are available with the use of </w:t>
       </w:r>
+      <w:proofErr w:type="spellStart"/>
       <w:r>
         <w:lastRenderedPageBreak/>
         <w:t>J</w:t>
       </w:r>
       <w:r>
-        <w:t xml:space="preserve">Query </w:t>
+        <w:t>Query</w:t>
+      </w:r>
+      <w:proofErr w:type="spellEnd"/>
+      <w:r>
+        <w:t xml:space="preserve"> </w:t>
       </w:r>
       <w:r>
         <w:t xml:space="preserve"> are endless as it allows you to manipulate and visualise </w:t>
@@ -1259,7 +1335,15 @@
     </w:p>
     <w:p>
       <w:r>
-        <w:t>All websites require HTML to be able to run. Combined with CSS and Javascript, the possibilities that can occur are limitless.</w:t>
+        <w:t xml:space="preserve">All websites require HTML to be able to run. Combined with CSS and </w:t>
+      </w:r>
+      <w:proofErr w:type="spellStart"/>
+      <w:r>
+        <w:t>Javascript</w:t>
+      </w:r>
+      <w:proofErr w:type="spellEnd"/>
+      <w:r>
+        <w:t>, the possibilities that can occur are limitless.</w:t>
       </w:r>
       <w:r>
         <w:t xml:space="preserve"> CSS allows for custom styling to be created to provide a more visually appeasing website</w:t>
@@ -1299,7 +1383,31 @@
         </w:numPr>
       </w:pPr>
       <w:r>
-        <w:t>Flask (flask, send_from_directory, render_template, request, url_for, flash)</w:t>
+        <w:t xml:space="preserve">Flask (flask, </w:t>
+      </w:r>
+      <w:proofErr w:type="spellStart"/>
+      <w:r>
+        <w:t>send_from_directory</w:t>
+      </w:r>
+      <w:proofErr w:type="spellEnd"/>
+      <w:r>
+        <w:t xml:space="preserve">, </w:t>
+      </w:r>
+      <w:proofErr w:type="spellStart"/>
+      <w:r>
+        <w:t>render_template</w:t>
+      </w:r>
+      <w:proofErr w:type="spellEnd"/>
+      <w:r>
+        <w:t xml:space="preserve">, request, </w:t>
+      </w:r>
+      <w:proofErr w:type="spellStart"/>
+      <w:r>
+        <w:t>url_for</w:t>
+      </w:r>
+      <w:proofErr w:type="spellEnd"/>
+      <w:r>
+        <w:t>, flash)</w:t>
       </w:r>
     </w:p>
     <w:p>
@@ -1325,9 +1433,11 @@
           <w:numId w:val="5"/>
         </w:numPr>
       </w:pPr>
+      <w:proofErr w:type="spellStart"/>
       <w:r>
         <w:t>MySQLdb</w:t>
       </w:r>
+      <w:proofErr w:type="spellEnd"/>
     </w:p>
     <w:p>
       <w:pPr>
@@ -1349,9 +1459,11 @@
           <w:numId w:val="5"/>
         </w:numPr>
       </w:pPr>
+      <w:proofErr w:type="spellStart"/>
       <w:r>
         <w:t>Numpy</w:t>
       </w:r>
+      <w:proofErr w:type="spellEnd"/>
     </w:p>
     <w:p>
       <w:pPr>
@@ -1362,7 +1474,15 @@
         </w:numPr>
       </w:pPr>
       <w:r>
-        <w:t>Bio (SeqIO)</w:t>
+        <w:t>Bio (</w:t>
+      </w:r>
+      <w:proofErr w:type="spellStart"/>
+      <w:r>
+        <w:t>SeqIO</w:t>
+      </w:r>
+      <w:proofErr w:type="spellEnd"/>
+      <w:r>
+        <w:t>)</w:t>
       </w:r>
     </w:p>
     <w:p>
@@ -1463,8 +1583,6 @@
         </w:rPr>
         <w:t>Peptide sequence list</w:t>
       </w:r>
-      <w:bookmarkStart w:id="0" w:name="_GoBack"/>
-      <w:bookmarkEnd w:id="0"/>
     </w:p>
     <w:p/>
     <w:p/>
@@ -1488,7 +1606,23 @@
     </w:p>
     <w:p>
       <w:r>
-        <w:t>Muscle was used to create an alignment followed by emboss consensus to create a consensus sequence. Muscle was then used again to align all the sequences and a tree file was created using megacc. (megaproto used to created configuration file).</w:t>
+        <w:t xml:space="preserve">Muscle was used to create an alignment followed by emboss consensus to create a consensus sequence. Muscle was then used again to align all the sequences and a tree file was created using </w:t>
+      </w:r>
+      <w:proofErr w:type="spellStart"/>
+      <w:r>
+        <w:t>megacc</w:t>
+      </w:r>
+      <w:proofErr w:type="spellEnd"/>
+      <w:r>
+        <w:t>. (</w:t>
+      </w:r>
+      <w:proofErr w:type="spellStart"/>
+      <w:r>
+        <w:t>megaproto</w:t>
+      </w:r>
+      <w:proofErr w:type="spellEnd"/>
+      <w:r>
+        <w:t xml:space="preserve"> used to created configuration file).</w:t>
       </w:r>
     </w:p>
     <w:p/>
@@ -1586,7 +1720,23 @@
     </w:p>
     <w:p>
       <w:r>
-        <w:t>Due to the possible memory constraints on the host machine, the option was taken to disallow entering in more than one fasta sequence and fasta sequences with headers via the text box. Instead the user is able to upload the file as a fasta file (including headers) where it can be parsed more efficiently using SeqIO module from biopython.</w:t>
+        <w:t xml:space="preserve">Due to the possible memory constraints on the host machine, the option was taken to disallow entering in more than one fasta sequence and fasta sequences with headers via the text box. Instead the user is able to upload the file as a fasta file (including headers) where it can be parsed more efficiently using </w:t>
+      </w:r>
+      <w:proofErr w:type="spellStart"/>
+      <w:r>
+        <w:t>SeqIO</w:t>
+      </w:r>
+      <w:proofErr w:type="spellEnd"/>
+      <w:r>
+        <w:t xml:space="preserve"> module from </w:t>
+      </w:r>
+      <w:proofErr w:type="spellStart"/>
+      <w:r>
+        <w:t>biopython</w:t>
+      </w:r>
+      <w:proofErr w:type="spellEnd"/>
+      <w:r>
+        <w:t>.</w:t>
       </w:r>
     </w:p>
     <w:p>
@@ -1653,17 +1803,51 @@
           <w:u w:val="single"/>
         </w:rPr>
       </w:pPr>
+      <w:proofErr w:type="spellStart"/>
       <w:r>
         <w:rPr>
           <w:b/>
           <w:u w:val="single"/>
         </w:rPr>
-        <w:t>Mzident / MzTab</w:t>
-      </w:r>
-    </w:p>
-    <w:p>
-      <w:r>
-        <w:t>This webpage allows a user to upload a file that can be either an mzident or mztab formatted file. A user can also select the tissue type and disease progression type before submitting the file if the information is known about where the data has been sourced from.</w:t>
+        <w:t>Mzident</w:t>
+      </w:r>
+      <w:proofErr w:type="spellEnd"/>
+      <w:r>
+        <w:rPr>
+          <w:b/>
+          <w:u w:val="single"/>
+        </w:rPr>
+        <w:t xml:space="preserve"> / </w:t>
+      </w:r>
+      <w:proofErr w:type="spellStart"/>
+      <w:r>
+        <w:rPr>
+          <w:b/>
+          <w:u w:val="single"/>
+        </w:rPr>
+        <w:t>MzTab</w:t>
+      </w:r>
+      <w:proofErr w:type="spellEnd"/>
+    </w:p>
+    <w:p>
+      <w:r>
+        <w:t xml:space="preserve">This webpage allows a user to upload a file that can be either an </w:t>
+      </w:r>
+      <w:proofErr w:type="spellStart"/>
+      <w:r>
+        <w:t>mzident</w:t>
+      </w:r>
+      <w:proofErr w:type="spellEnd"/>
+      <w:r>
+        <w:t xml:space="preserve"> or </w:t>
+      </w:r>
+      <w:proofErr w:type="spellStart"/>
+      <w:r>
+        <w:t>mztab</w:t>
+      </w:r>
+      <w:proofErr w:type="spellEnd"/>
+      <w:r>
+        <w:t xml:space="preserve"> formatted file. A user can also select the tissue type and disease progression type before submitting the file if the information is known about where the data has been sourced from.</w:t>
       </w:r>
     </w:p>
     <w:p>

</xml_diff>